<commit_message>
Create initial tag - COTC007B
This commit is used only to create an initial tag for COTC007B
</commit_message>
<xml_diff>
--- a/COTC007B Post MVP/COTC007B Transformation Documentation.docx
+++ b/COTC007B Post MVP/COTC007B Transformation Documentation.docx
@@ -7,17 +7,22 @@
         <w:pStyle w:val="Title"/>
       </w:pPr>
       <w:r>
+        <w:t>COT</w:t>
+      </w:r>
+      <w:bookmarkStart w:id="0" w:name="_GoBack"/>
+      <w:bookmarkEnd w:id="0"/>
+      <w:r>
+        <w:t>C007B</w:t>
+      </w:r>
+      <w:r>
+        <w:t xml:space="preserve"> Transformation Documentation</w:t>
+      </w:r>
+    </w:p>
+    <w:p>
+      <w:r>
         <w:t>COTC007B</w:t>
       </w:r>
       <w:r>
-        <w:t xml:space="preserve"> Transformation Documentation</w:t>
-      </w:r>
-    </w:p>
-    <w:p>
-      <w:r>
-        <w:t>COTC007B</w:t>
-      </w:r>
-      <w:r>
         <w:t xml:space="preserve"> has </w:t>
       </w:r>
       <w:r>
@@ -33,7 +38,15 @@
         <w:t>), one for cycle</w:t>
       </w:r>
       <w:r>
-        <w:t xml:space="preserve"> (course init)</w:t>
+        <w:t xml:space="preserve"> (course </w:t>
+      </w:r>
+      <w:proofErr w:type="spellStart"/>
+      <w:r>
+        <w:t>init</w:t>
+      </w:r>
+      <w:proofErr w:type="spellEnd"/>
+      <w:r>
+        <w:t>)</w:t>
       </w:r>
       <w:r>
         <w:t xml:space="preserve"> data, one for extent of disease data, one for physical exam data, one for vital signs data, and one for prior surgery data</w:t>
@@ -58,7 +71,45 @@
     </w:p>
     <w:p>
       <w:r>
-        <w:t>The transformations map the columns from the input files to node.properties in the database.  Mappings can be one-to-one (i.e., one column in the input file maps to a single node.property), or many-to-one (i.e., two or more columns in the input file are concatenated to map to a single node.property).  In addition some columns map the values in the input file to a set of accepted values in the database for the given node.property.</w:t>
+        <w:t xml:space="preserve">The transformations map the columns from the input files to </w:t>
+      </w:r>
+      <w:proofErr w:type="spellStart"/>
+      <w:proofErr w:type="gramStart"/>
+      <w:r>
+        <w:t>node.properties</w:t>
+      </w:r>
+      <w:proofErr w:type="spellEnd"/>
+      <w:proofErr w:type="gramEnd"/>
+      <w:r>
+        <w:t xml:space="preserve"> in the database.  Mappings can be one-to-one (i.e., one column in the input file maps to a single </w:t>
+      </w:r>
+      <w:proofErr w:type="spellStart"/>
+      <w:proofErr w:type="gramStart"/>
+      <w:r>
+        <w:t>node.property</w:t>
+      </w:r>
+      <w:proofErr w:type="spellEnd"/>
+      <w:proofErr w:type="gramEnd"/>
+      <w:r>
+        <w:t xml:space="preserve">), or many-to-one (i.e., two or more columns in the input file are concatenated to map to a single </w:t>
+      </w:r>
+      <w:proofErr w:type="spellStart"/>
+      <w:r>
+        <w:t>node.property</w:t>
+      </w:r>
+      <w:proofErr w:type="spellEnd"/>
+      <w:r>
+        <w:t xml:space="preserve">).  In addition some columns map the values in the input file to a set of accepted values in the database for the given </w:t>
+      </w:r>
+      <w:proofErr w:type="spellStart"/>
+      <w:proofErr w:type="gramStart"/>
+      <w:r>
+        <w:t>node.property</w:t>
+      </w:r>
+      <w:proofErr w:type="spellEnd"/>
+      <w:proofErr w:type="gramEnd"/>
+      <w:r>
+        <w:t>.</w:t>
       </w:r>
     </w:p>
     <w:p>
@@ -187,9 +238,11 @@
             <w:tcW w:w="1474" w:type="dxa"/>
           </w:tcPr>
           <w:p>
+            <w:proofErr w:type="spellStart"/>
             <w:r>
               <w:t>case_id</w:t>
             </w:r>
+            <w:proofErr w:type="spellEnd"/>
           </w:p>
         </w:tc>
         <w:tc>
@@ -227,9 +280,11 @@
             <w:tcW w:w="1474" w:type="dxa"/>
           </w:tcPr>
           <w:p>
+            <w:proofErr w:type="spellStart"/>
             <w:r>
               <w:t>patient_id</w:t>
             </w:r>
+            <w:proofErr w:type="spellEnd"/>
           </w:p>
         </w:tc>
         <w:tc>
@@ -261,9 +316,11 @@
             <w:tcW w:w="1474" w:type="dxa"/>
           </w:tcPr>
           <w:p>
+            <w:proofErr w:type="spellStart"/>
             <w:r>
               <w:t>patient_first_name</w:t>
             </w:r>
+            <w:proofErr w:type="spellEnd"/>
           </w:p>
         </w:tc>
         <w:tc>
@@ -427,9 +484,11 @@
             <w:tcW w:w="2680" w:type="dxa"/>
           </w:tcPr>
           <w:p>
+            <w:proofErr w:type="spellStart"/>
             <w:r>
               <w:t>patient_age_at_enrollment</w:t>
             </w:r>
+            <w:proofErr w:type="spellEnd"/>
           </w:p>
         </w:tc>
         <w:tc>
@@ -495,9 +554,11 @@
             <w:tcW w:w="2680" w:type="dxa"/>
           </w:tcPr>
           <w:p>
+            <w:proofErr w:type="spellStart"/>
             <w:r>
               <w:t>neutered_indicator</w:t>
             </w:r>
+            <w:proofErr w:type="spellEnd"/>
           </w:p>
         </w:tc>
         <w:tc>
@@ -529,9 +590,11 @@
             <w:tcW w:w="2680" w:type="dxa"/>
           </w:tcPr>
           <w:p>
+            <w:proofErr w:type="spellStart"/>
             <w:r>
               <w:t>date_of_birth</w:t>
             </w:r>
+            <w:proofErr w:type="spellEnd"/>
           </w:p>
         </w:tc>
         <w:tc>
@@ -665,9 +728,11 @@
             <w:tcW w:w="3100" w:type="dxa"/>
           </w:tcPr>
           <w:p>
+            <w:proofErr w:type="spellStart"/>
             <w:r>
               <w:t>disease_term</w:t>
             </w:r>
+            <w:proofErr w:type="spellEnd"/>
           </w:p>
         </w:tc>
         <w:tc>
@@ -699,9 +764,11 @@
             <w:tcW w:w="3100" w:type="dxa"/>
           </w:tcPr>
           <w:p>
+            <w:proofErr w:type="spellStart"/>
             <w:r>
               <w:t>primary_disease_site</w:t>
             </w:r>
+            <w:proofErr w:type="spellEnd"/>
           </w:p>
         </w:tc>
         <w:tc>
@@ -733,9 +800,11 @@
             <w:tcW w:w="3100" w:type="dxa"/>
           </w:tcPr>
           <w:p>
+            <w:proofErr w:type="spellStart"/>
             <w:r>
               <w:t>stage_of_disease</w:t>
             </w:r>
+            <w:proofErr w:type="spellEnd"/>
           </w:p>
         </w:tc>
         <w:tc>
@@ -767,9 +836,11 @@
             <w:tcW w:w="3100" w:type="dxa"/>
           </w:tcPr>
           <w:p>
+            <w:proofErr w:type="spellStart"/>
             <w:r>
               <w:t>date_of_diagnosis</w:t>
             </w:r>
+            <w:proofErr w:type="spellEnd"/>
           </w:p>
         </w:tc>
         <w:tc>
@@ -801,9 +872,11 @@
             <w:tcW w:w="3100" w:type="dxa"/>
           </w:tcPr>
           <w:p>
+            <w:proofErr w:type="spellStart"/>
             <w:r>
               <w:t>histology_cytopathology</w:t>
             </w:r>
+            <w:proofErr w:type="spellEnd"/>
           </w:p>
         </w:tc>
         <w:tc>
@@ -835,9 +908,11 @@
             <w:tcW w:w="3100" w:type="dxa"/>
           </w:tcPr>
           <w:p>
+            <w:proofErr w:type="spellStart"/>
             <w:r>
               <w:t>date_of_histology_confirmation</w:t>
             </w:r>
+            <w:proofErr w:type="spellEnd"/>
           </w:p>
         </w:tc>
         <w:tc>
@@ -869,9 +944,11 @@
             <w:tcW w:w="3100" w:type="dxa"/>
           </w:tcPr>
           <w:p>
+            <w:proofErr w:type="spellStart"/>
             <w:r>
               <w:t>histological_grade</w:t>
             </w:r>
+            <w:proofErr w:type="spellEnd"/>
           </w:p>
         </w:tc>
         <w:tc>
@@ -999,9 +1076,11 @@
             <w:tcW w:w="2262" w:type="dxa"/>
           </w:tcPr>
           <w:p>
+            <w:proofErr w:type="spellStart"/>
             <w:r>
               <w:t>date_of_registration</w:t>
             </w:r>
+            <w:proofErr w:type="spellEnd"/>
           </w:p>
         </w:tc>
         <w:tc>
@@ -1033,9 +1112,11 @@
             <w:tcW w:w="2262" w:type="dxa"/>
           </w:tcPr>
           <w:p>
+            <w:proofErr w:type="spellStart"/>
             <w:r>
               <w:t>registering_institution</w:t>
             </w:r>
+            <w:proofErr w:type="spellEnd"/>
           </w:p>
         </w:tc>
         <w:tc>
@@ -1101,12 +1182,14 @@
             <w:tcW w:w="2262" w:type="dxa"/>
           </w:tcPr>
           <w:p>
+            <w:proofErr w:type="spellStart"/>
             <w:r>
               <w:t>d</w:t>
             </w:r>
             <w:r>
               <w:t>ate_of_informed_consent</w:t>
             </w:r>
+            <w:proofErr w:type="spellEnd"/>
           </w:p>
         </w:tc>
         <w:tc>
@@ -1138,9 +1221,11 @@
             <w:tcW w:w="2262" w:type="dxa"/>
           </w:tcPr>
           <w:p>
+            <w:proofErr w:type="spellStart"/>
             <w:r>
               <w:t>site_short_name</w:t>
             </w:r>
+            <w:proofErr w:type="spellEnd"/>
           </w:p>
         </w:tc>
         <w:tc>
@@ -1172,9 +1257,11 @@
             <w:tcW w:w="2262" w:type="dxa"/>
           </w:tcPr>
           <w:p>
+            <w:proofErr w:type="spellStart"/>
             <w:r>
               <w:t>veterinary_medical_center</w:t>
             </w:r>
+            <w:proofErr w:type="spellEnd"/>
           </w:p>
         </w:tc>
         <w:tc>
@@ -1206,9 +1293,11 @@
             <w:tcW w:w="2262" w:type="dxa"/>
           </w:tcPr>
           <w:p>
+            <w:proofErr w:type="spellStart"/>
             <w:r>
               <w:t>enrollment_document_number</w:t>
             </w:r>
+            <w:proofErr w:type="spellEnd"/>
           </w:p>
         </w:tc>
         <w:tc>
@@ -1240,9 +1329,11 @@
             <w:tcW w:w="2262" w:type="dxa"/>
           </w:tcPr>
           <w:p>
+            <w:proofErr w:type="spellStart"/>
             <w:r>
               <w:t>cohort_description</w:t>
             </w:r>
+            <w:proofErr w:type="spellEnd"/>
           </w:p>
         </w:tc>
         <w:tc>
@@ -1274,9 +1365,11 @@
             <w:tcW w:w="2262" w:type="dxa"/>
           </w:tcPr>
           <w:p>
+            <w:proofErr w:type="spellStart"/>
             <w:r>
               <w:t>patient_subgroup</w:t>
             </w:r>
+            <w:proofErr w:type="spellEnd"/>
           </w:p>
         </w:tc>
         <w:tc>
@@ -1381,9 +1474,16 @@
             <w:tcW w:w="4675" w:type="dxa"/>
           </w:tcPr>
           <w:p>
-            <w:r>
-              <w:t>study.clinical_study_designation</w:t>
-            </w:r>
+            <w:proofErr w:type="spellStart"/>
+            <w:proofErr w:type="gramStart"/>
+            <w:r>
+              <w:t>study.clinical</w:t>
+            </w:r>
+            <w:proofErr w:type="gramEnd"/>
+            <w:r>
+              <w:t>_study_designation</w:t>
+            </w:r>
+            <w:proofErr w:type="spellEnd"/>
           </w:p>
         </w:tc>
         <w:tc>
@@ -1403,9 +1503,11 @@
             <w:tcW w:w="4675" w:type="dxa"/>
           </w:tcPr>
           <w:p>
+            <w:proofErr w:type="spellStart"/>
             <w:r>
               <w:t>enrollment_id</w:t>
             </w:r>
+            <w:proofErr w:type="spellEnd"/>
           </w:p>
         </w:tc>
         <w:tc>
@@ -1431,9 +1533,11 @@
             <w:tcW w:w="4675" w:type="dxa"/>
           </w:tcPr>
           <w:p>
+            <w:proofErr w:type="spellStart"/>
             <w:r>
               <w:t>diagnosis_id</w:t>
             </w:r>
+            <w:proofErr w:type="spellEnd"/>
           </w:p>
         </w:tc>
         <w:tc>
@@ -1498,10 +1602,7 @@
         </w:numPr>
       </w:pPr>
       <w:r>
-        <w:t>DOG_SEX_TP_TXT_CD_FUL_ORIG</w:t>
-      </w:r>
-      <w:r>
-        <w:t xml:space="preserve"> </w:t>
+        <w:t xml:space="preserve">DOG_SEX_TP_TXT_CD_FUL_ORIG </w:t>
       </w:r>
     </w:p>
     <w:p>
@@ -1632,9 +1733,11 @@
             <w:tcW w:w="2245" w:type="dxa"/>
           </w:tcPr>
           <w:p>
+            <w:proofErr w:type="spellStart"/>
             <w:r>
               <w:t>cycle_number</w:t>
             </w:r>
+            <w:proofErr w:type="spellEnd"/>
           </w:p>
         </w:tc>
         <w:tc>
@@ -1666,9 +1769,11 @@
             <w:tcW w:w="2245" w:type="dxa"/>
           </w:tcPr>
           <w:p>
+            <w:proofErr w:type="spellStart"/>
             <w:r>
               <w:t>date_of_cycle_start</w:t>
             </w:r>
+            <w:proofErr w:type="spellEnd"/>
           </w:p>
         </w:tc>
         <w:tc>
@@ -1700,6 +1805,7 @@
             <w:tcW w:w="2245" w:type="dxa"/>
           </w:tcPr>
           <w:p>
+            <w:proofErr w:type="spellStart"/>
             <w:r>
               <w:t>dat</w:t>
             </w:r>
@@ -1709,6 +1815,7 @@
             <w:r>
               <w:t>_of_cycle_end</w:t>
             </w:r>
+            <w:proofErr w:type="spellEnd"/>
           </w:p>
         </w:tc>
         <w:tc>
@@ -1750,37 +1857,13 @@
     </w:p>
     <w:p>
       <w:r>
-        <w:t xml:space="preserve">In addition, we </w:t>
-      </w:r>
-      <w:r>
-        <w:t>include some</w:t>
-      </w:r>
-      <w:r>
-        <w:t xml:space="preserve"> </w:t>
+        <w:t xml:space="preserve">In addition, we include some </w:t>
       </w:r>
       <w:r>
         <w:t xml:space="preserve">extra </w:t>
       </w:r>
       <w:r>
-        <w:t xml:space="preserve">columns to the transformed </w:t>
-      </w:r>
-      <w:r>
-        <w:t>f</w:t>
-      </w:r>
-      <w:r>
-        <w:t>ile</w:t>
-      </w:r>
-      <w:r>
-        <w:t>s.</w:t>
-      </w:r>
-      <w:r>
-        <w:t xml:space="preserve"> </w:t>
-      </w:r>
-      <w:r>
-        <w:t xml:space="preserve">These columns are </w:t>
-      </w:r>
-      <w:r>
-        <w:t>used by the data loader.</w:t>
+        <w:t>columns to the transformed files. These columns are used by the data loader.</w:t>
       </w:r>
     </w:p>
     <w:tbl>
@@ -1843,9 +1926,11 @@
             <w:tcW w:w="4675" w:type="dxa"/>
           </w:tcPr>
           <w:p>
+            <w:proofErr w:type="spellStart"/>
             <w:r>
               <w:t>case_id</w:t>
             </w:r>
+            <w:proofErr w:type="spellEnd"/>
           </w:p>
         </w:tc>
         <w:tc>
@@ -1871,9 +1956,11 @@
             <w:tcW w:w="4675" w:type="dxa"/>
           </w:tcPr>
           <w:p>
+            <w:proofErr w:type="spellStart"/>
             <w:r>
               <w:t>crf_id</w:t>
             </w:r>
+            <w:proofErr w:type="spellEnd"/>
           </w:p>
         </w:tc>
         <w:tc>
@@ -1971,10 +2058,7 @@
         <w:pStyle w:val="Heading1"/>
       </w:pPr>
       <w:r>
-        <w:t>Extent of Disease</w:t>
-      </w:r>
-      <w:r>
-        <w:t xml:space="preserve"> Transformation</w:t>
+        <w:t>Extent of Disease Transformation</w:t>
       </w:r>
     </w:p>
     <w:p>
@@ -1982,10 +2066,7 @@
         <w:pStyle w:val="Heading2"/>
       </w:pPr>
       <w:r>
-        <w:t>Disease Extent</w:t>
-      </w:r>
-      <w:r>
-        <w:t xml:space="preserve"> Node Mappings</w:t>
+        <w:t>Disease Extent Node Mappings</w:t>
       </w:r>
     </w:p>
     <w:tbl>
@@ -2077,9 +2158,11 @@
             <w:tcW w:w="2245" w:type="dxa"/>
           </w:tcPr>
           <w:p>
+            <w:proofErr w:type="spellStart"/>
             <w:r>
               <w:t>crf_id</w:t>
             </w:r>
+            <w:proofErr w:type="spellEnd"/>
           </w:p>
         </w:tc>
         <w:tc>
@@ -2111,9 +2194,11 @@
             <w:tcW w:w="2245" w:type="dxa"/>
           </w:tcPr>
           <w:p>
+            <w:proofErr w:type="spellStart"/>
             <w:r>
               <w:t>lesion_number</w:t>
             </w:r>
+            <w:proofErr w:type="spellEnd"/>
           </w:p>
         </w:tc>
         <w:tc>
@@ -2145,9 +2230,11 @@
             <w:tcW w:w="2245" w:type="dxa"/>
           </w:tcPr>
           <w:p>
+            <w:proofErr w:type="spellStart"/>
             <w:r>
               <w:t>lesion_site</w:t>
             </w:r>
+            <w:proofErr w:type="spellEnd"/>
           </w:p>
         </w:tc>
         <w:tc>
@@ -2179,9 +2266,11 @@
             <w:tcW w:w="2245" w:type="dxa"/>
           </w:tcPr>
           <w:p>
+            <w:proofErr w:type="spellStart"/>
             <w:r>
               <w:t>lesion_description</w:t>
             </w:r>
+            <w:proofErr w:type="spellEnd"/>
           </w:p>
         </w:tc>
         <w:tc>
@@ -2213,9 +2302,11 @@
             <w:tcW w:w="2245" w:type="dxa"/>
           </w:tcPr>
           <w:p>
+            <w:proofErr w:type="spellStart"/>
             <w:r>
               <w:t>previously_irradiated</w:t>
             </w:r>
+            <w:proofErr w:type="spellEnd"/>
           </w:p>
         </w:tc>
         <w:tc>
@@ -2247,9 +2338,11 @@
             <w:tcW w:w="2245" w:type="dxa"/>
           </w:tcPr>
           <w:p>
+            <w:proofErr w:type="spellStart"/>
             <w:r>
               <w:t>previously_treated</w:t>
             </w:r>
+            <w:proofErr w:type="spellEnd"/>
           </w:p>
         </w:tc>
         <w:tc>
@@ -2281,9 +2374,11 @@
             <w:tcW w:w="2245" w:type="dxa"/>
           </w:tcPr>
           <w:p>
+            <w:proofErr w:type="spellStart"/>
             <w:r>
               <w:t>measurable_lesion</w:t>
             </w:r>
+            <w:proofErr w:type="spellEnd"/>
           </w:p>
         </w:tc>
         <w:tc>
@@ -2315,9 +2410,11 @@
             <w:tcW w:w="2245" w:type="dxa"/>
           </w:tcPr>
           <w:p>
+            <w:proofErr w:type="spellStart"/>
             <w:r>
               <w:t>target_lesion</w:t>
             </w:r>
+            <w:proofErr w:type="spellEnd"/>
           </w:p>
         </w:tc>
         <w:tc>
@@ -2349,9 +2446,11 @@
             <w:tcW w:w="2245" w:type="dxa"/>
           </w:tcPr>
           <w:p>
+            <w:proofErr w:type="spellStart"/>
             <w:r>
               <w:t>date_of_evaluation</w:t>
             </w:r>
+            <w:proofErr w:type="spellEnd"/>
           </w:p>
         </w:tc>
         <w:tc>
@@ -2383,9 +2482,11 @@
             <w:tcW w:w="2245" w:type="dxa"/>
           </w:tcPr>
           <w:p>
+            <w:proofErr w:type="spellStart"/>
             <w:r>
               <w:t>measured_how</w:t>
             </w:r>
+            <w:proofErr w:type="spellEnd"/>
           </w:p>
         </w:tc>
         <w:tc>
@@ -2417,9 +2518,11 @@
             <w:tcW w:w="2245" w:type="dxa"/>
           </w:tcPr>
           <w:p>
+            <w:proofErr w:type="spellStart"/>
             <w:r>
               <w:t>longest_measurement</w:t>
             </w:r>
+            <w:proofErr w:type="spellEnd"/>
           </w:p>
         </w:tc>
         <w:tc>
@@ -2451,9 +2554,11 @@
             <w:tcW w:w="2245" w:type="dxa"/>
           </w:tcPr>
           <w:p>
+            <w:proofErr w:type="spellStart"/>
             <w:r>
               <w:t>evaluation_number</w:t>
             </w:r>
+            <w:proofErr w:type="spellEnd"/>
           </w:p>
         </w:tc>
         <w:tc>
@@ -2485,9 +2590,11 @@
             <w:tcW w:w="2245" w:type="dxa"/>
           </w:tcPr>
           <w:p>
+            <w:proofErr w:type="spellStart"/>
             <w:r>
               <w:t>evaluation_code</w:t>
             </w:r>
+            <w:proofErr w:type="spellEnd"/>
           </w:p>
         </w:tc>
         <w:tc>
@@ -2592,10 +2699,12 @@
             <w:tcW w:w="4675" w:type="dxa"/>
           </w:tcPr>
           <w:p>
+            <w:proofErr w:type="spellStart"/>
             <w:r>
               <w:lastRenderedPageBreak/>
               <w:t>case_id</w:t>
             </w:r>
+            <w:proofErr w:type="spellEnd"/>
           </w:p>
         </w:tc>
         <w:tc>
@@ -2621,9 +2730,16 @@
             <w:tcW w:w="4675" w:type="dxa"/>
           </w:tcPr>
           <w:p>
-            <w:r>
-              <w:t>visit.visit_id</w:t>
-            </w:r>
+            <w:proofErr w:type="spellStart"/>
+            <w:proofErr w:type="gramStart"/>
+            <w:r>
+              <w:t>visit.visit</w:t>
+            </w:r>
+            <w:proofErr w:type="gramEnd"/>
+            <w:r>
+              <w:t>_id</w:t>
+            </w:r>
+            <w:proofErr w:type="spellEnd"/>
           </w:p>
         </w:tc>
         <w:tc>
@@ -2638,10 +2754,7 @@
               <w:t xml:space="preserve"> + "-" + </w:t>
             </w:r>
             <w:r>
-              <w:t>PT</w:t>
-            </w:r>
-            <w:r>
-              <w:t xml:space="preserve"> + </w:t>
+              <w:t xml:space="preserve">PT + </w:t>
             </w:r>
             <w:r>
               <w:t>EVAL_DT_FUL</w:t>
@@ -2655,9 +2768,11 @@
             <w:tcW w:w="4675" w:type="dxa"/>
           </w:tcPr>
           <w:p>
+            <w:proofErr w:type="spellStart"/>
             <w:r>
               <w:t>cycle_number</w:t>
             </w:r>
+            <w:proofErr w:type="spellEnd"/>
           </w:p>
         </w:tc>
         <w:tc>
@@ -2740,10 +2855,7 @@
         <w:pStyle w:val="Heading1"/>
       </w:pPr>
       <w:r>
-        <w:t>Physical Exam</w:t>
-      </w:r>
-      <w:r>
-        <w:t xml:space="preserve"> Transformation</w:t>
+        <w:t>Physical Exam Transformation</w:t>
       </w:r>
     </w:p>
     <w:p>
@@ -2843,9 +2955,11 @@
             <w:tcW w:w="2245" w:type="dxa"/>
           </w:tcPr>
           <w:p>
+            <w:proofErr w:type="spellStart"/>
             <w:r>
               <w:t>date_of_examination</w:t>
             </w:r>
+            <w:proofErr w:type="spellEnd"/>
           </w:p>
         </w:tc>
         <w:tc>
@@ -2877,9 +2991,11 @@
             <w:tcW w:w="2245" w:type="dxa"/>
           </w:tcPr>
           <w:p>
+            <w:proofErr w:type="spellStart"/>
             <w:r>
               <w:t>body_system</w:t>
             </w:r>
+            <w:proofErr w:type="spellEnd"/>
           </w:p>
         </w:tc>
         <w:tc>
@@ -2911,9 +3027,11 @@
             <w:tcW w:w="2245" w:type="dxa"/>
           </w:tcPr>
           <w:p>
+            <w:proofErr w:type="spellStart"/>
             <w:r>
               <w:t>pe_finding</w:t>
             </w:r>
+            <w:proofErr w:type="spellEnd"/>
           </w:p>
         </w:tc>
         <w:tc>
@@ -2945,9 +3063,11 @@
             <w:tcW w:w="2245" w:type="dxa"/>
           </w:tcPr>
           <w:p>
+            <w:proofErr w:type="spellStart"/>
             <w:r>
               <w:t>pe_comment</w:t>
             </w:r>
+            <w:proofErr w:type="spellEnd"/>
           </w:p>
         </w:tc>
         <w:tc>
@@ -3052,9 +3172,11 @@
             <w:tcW w:w="4675" w:type="dxa"/>
           </w:tcPr>
           <w:p>
+            <w:proofErr w:type="spellStart"/>
             <w:r>
               <w:t>case_id</w:t>
             </w:r>
+            <w:proofErr w:type="spellEnd"/>
           </w:p>
         </w:tc>
         <w:tc>
@@ -3080,9 +3202,16 @@
             <w:tcW w:w="4675" w:type="dxa"/>
           </w:tcPr>
           <w:p>
-            <w:r>
-              <w:t>visit.visit_id</w:t>
-            </w:r>
+            <w:proofErr w:type="spellStart"/>
+            <w:proofErr w:type="gramStart"/>
+            <w:r>
+              <w:t>visit.visit</w:t>
+            </w:r>
+            <w:proofErr w:type="gramEnd"/>
+            <w:r>
+              <w:t>_id</w:t>
+            </w:r>
+            <w:proofErr w:type="spellEnd"/>
           </w:p>
         </w:tc>
         <w:tc>
@@ -3226,10 +3355,7 @@
         <w:pStyle w:val="Heading1"/>
       </w:pPr>
       <w:r>
-        <w:t>Vital Signs</w:t>
-      </w:r>
-      <w:r>
-        <w:t xml:space="preserve"> Transformation</w:t>
+        <w:t>Vital Signs Transformation</w:t>
       </w:r>
     </w:p>
     <w:p>
@@ -3237,10 +3363,7 @@
         <w:pStyle w:val="Heading2"/>
       </w:pPr>
       <w:r>
-        <w:t>Vital Signs</w:t>
-      </w:r>
-      <w:r>
-        <w:t xml:space="preserve"> Node Mappings</w:t>
+        <w:t>Vital Signs Node Mappings</w:t>
       </w:r>
     </w:p>
     <w:tbl>
@@ -3332,9 +3455,11 @@
             <w:tcW w:w="2245" w:type="dxa"/>
           </w:tcPr>
           <w:p>
+            <w:proofErr w:type="spellStart"/>
             <w:r>
               <w:t>body_surface_area</w:t>
             </w:r>
+            <w:proofErr w:type="spellEnd"/>
           </w:p>
         </w:tc>
         <w:tc>
@@ -3366,9 +3491,11 @@
             <w:tcW w:w="2245" w:type="dxa"/>
           </w:tcPr>
           <w:p>
+            <w:proofErr w:type="spellStart"/>
             <w:r>
               <w:t>respiration_pattern</w:t>
             </w:r>
+            <w:proofErr w:type="spellEnd"/>
           </w:p>
         </w:tc>
         <w:tc>
@@ -3400,9 +3527,11 @@
             <w:tcW w:w="2245" w:type="dxa"/>
           </w:tcPr>
           <w:p>
+            <w:proofErr w:type="spellStart"/>
             <w:r>
               <w:t>ecg</w:t>
             </w:r>
+            <w:proofErr w:type="spellEnd"/>
           </w:p>
         </w:tc>
         <w:tc>
@@ -3434,9 +3563,11 @@
             <w:tcW w:w="2245" w:type="dxa"/>
           </w:tcPr>
           <w:p>
+            <w:proofErr w:type="spellStart"/>
             <w:r>
               <w:t>date_of_vital_signs</w:t>
             </w:r>
+            <w:proofErr w:type="spellEnd"/>
           </w:p>
         </w:tc>
         <w:tc>
@@ -3502,9 +3633,11 @@
             <w:tcW w:w="2245" w:type="dxa"/>
           </w:tcPr>
           <w:p>
+            <w:proofErr w:type="spellStart"/>
             <w:r>
               <w:t>pulse_ox</w:t>
             </w:r>
+            <w:proofErr w:type="spellEnd"/>
           </w:p>
         </w:tc>
         <w:tc>
@@ -3536,9 +3669,11 @@
             <w:tcW w:w="2245" w:type="dxa"/>
           </w:tcPr>
           <w:p>
+            <w:proofErr w:type="spellStart"/>
             <w:r>
               <w:t>respiration_rate</w:t>
             </w:r>
+            <w:proofErr w:type="spellEnd"/>
           </w:p>
         </w:tc>
         <w:tc>
@@ -3570,9 +3705,11 @@
             <w:tcW w:w="2245" w:type="dxa"/>
           </w:tcPr>
           <w:p>
+            <w:proofErr w:type="spellStart"/>
             <w:r>
               <w:t>assessment_timepoint</w:t>
             </w:r>
+            <w:proofErr w:type="spellEnd"/>
           </w:p>
         </w:tc>
         <w:tc>
@@ -3604,9 +3741,11 @@
             <w:tcW w:w="2245" w:type="dxa"/>
           </w:tcPr>
           <w:p>
+            <w:proofErr w:type="spellStart"/>
             <w:r>
               <w:t>systolic_bp</w:t>
             </w:r>
+            <w:proofErr w:type="spellEnd"/>
           </w:p>
         </w:tc>
         <w:tc>
@@ -3638,9 +3777,11 @@
             <w:tcW w:w="2245" w:type="dxa"/>
           </w:tcPr>
           <w:p>
+            <w:proofErr w:type="spellStart"/>
             <w:r>
               <w:t>body_temperature</w:t>
             </w:r>
+            <w:proofErr w:type="spellEnd"/>
           </w:p>
         </w:tc>
         <w:tc>
@@ -3672,9 +3813,11 @@
             <w:tcW w:w="2245" w:type="dxa"/>
           </w:tcPr>
           <w:p>
+            <w:proofErr w:type="spellStart"/>
             <w:r>
               <w:t>time_of_observation</w:t>
             </w:r>
+            <w:proofErr w:type="spellEnd"/>
           </w:p>
         </w:tc>
         <w:tc>
@@ -3706,9 +3849,11 @@
             <w:tcW w:w="2245" w:type="dxa"/>
           </w:tcPr>
           <w:p>
+            <w:proofErr w:type="spellStart"/>
             <w:r>
               <w:t>modified_ecog</w:t>
             </w:r>
+            <w:proofErr w:type="spellEnd"/>
           </w:p>
         </w:tc>
         <w:tc>
@@ -3740,9 +3885,11 @@
             <w:tcW w:w="2245" w:type="dxa"/>
           </w:tcPr>
           <w:p>
+            <w:proofErr w:type="spellStart"/>
             <w:r>
               <w:t>patient_weight</w:t>
             </w:r>
+            <w:proofErr w:type="spellEnd"/>
           </w:p>
         </w:tc>
         <w:tc>
@@ -3753,8 +3900,6 @@
             <w:r>
               <w:t>WEIGHT_KG_FUL</w:t>
             </w:r>
-            <w:bookmarkStart w:id="0" w:name="_GoBack"/>
-            <w:bookmarkEnd w:id="0"/>
           </w:p>
         </w:tc>
         <w:tc>
@@ -3849,9 +3994,11 @@
             <w:tcW w:w="4675" w:type="dxa"/>
           </w:tcPr>
           <w:p>
+            <w:proofErr w:type="spellStart"/>
             <w:r>
               <w:t>case_id</w:t>
             </w:r>
+            <w:proofErr w:type="spellEnd"/>
           </w:p>
         </w:tc>
         <w:tc>
@@ -3877,9 +4024,16 @@
             <w:tcW w:w="4675" w:type="dxa"/>
           </w:tcPr>
           <w:p>
-            <w:r>
-              <w:t>visit.visit_id</w:t>
-            </w:r>
+            <w:proofErr w:type="spellStart"/>
+            <w:proofErr w:type="gramStart"/>
+            <w:r>
+              <w:t>visit.visit</w:t>
+            </w:r>
+            <w:proofErr w:type="gramEnd"/>
+            <w:r>
+              <w:t>_id</w:t>
+            </w:r>
+            <w:proofErr w:type="spellEnd"/>
           </w:p>
         </w:tc>
         <w:tc>
@@ -4230,7 +4384,7 @@
       </w:pPr>
     </w:pPrDefault>
   </w:docDefaults>
-  <w:latentStyles w:defLockedState="0" w:defUIPriority="99" w:defSemiHidden="0" w:defUnhideWhenUsed="0" w:defQFormat="0" w:count="377">
+  <w:latentStyles w:defLockedState="0" w:defUIPriority="99" w:defSemiHidden="0" w:defUnhideWhenUsed="0" w:defQFormat="0" w:count="376">
     <w:lsdException w:name="Normal" w:uiPriority="0" w:qFormat="1"/>
     <w:lsdException w:name="heading 1" w:uiPriority="9" w:qFormat="1"/>
     <w:lsdException w:name="heading 2" w:semiHidden="1" w:uiPriority="9" w:unhideWhenUsed="1" w:qFormat="1"/>
@@ -4607,7 +4761,6 @@
     <w:lsdException w:name="Hashtag" w:semiHidden="1" w:unhideWhenUsed="1"/>
     <w:lsdException w:name="Unresolved Mention" w:semiHidden="1" w:unhideWhenUsed="1"/>
     <w:lsdException w:name="Smart Link" w:semiHidden="1" w:unhideWhenUsed="1"/>
-    <w:lsdException w:name="Smart Link Error" w:semiHidden="1" w:unhideWhenUsed="1"/>
   </w:latentStyles>
   <w:style w:type="paragraph" w:default="1" w:styleId="Normal">
     <w:name w:val="Normal"/>

</xml_diff>